<commit_message>
Following changes are as per the assignment change
</commit_message>
<xml_diff>
--- a/on5797_homework1.docx
+++ b/on5797_homework1.docx
@@ -120,7 +120,23 @@
           <w:sz w:val="28"/>
           <w:szCs w:val="28"/>
         </w:rPr>
-        <w:t xml:space="preserve">The document captures the screen shot of the program </w:t>
+        <w:t xml:space="preserve">The document captures the </w:t>
+      </w:r>
+      <w:r>
+        <w:rPr>
+          <w:rFonts w:ascii="Times New Roman" w:hAnsi="Times New Roman" w:cs="Times New Roman"/>
+          <w:sz w:val="28"/>
+          <w:szCs w:val="28"/>
+        </w:rPr>
+        <w:t xml:space="preserve">test cases and the </w:t>
+      </w:r>
+      <w:r>
+        <w:rPr>
+          <w:rFonts w:ascii="Times New Roman" w:hAnsi="Times New Roman" w:cs="Times New Roman"/>
+          <w:sz w:val="28"/>
+          <w:szCs w:val="28"/>
+        </w:rPr>
+        <w:t xml:space="preserve">screen shot of the program </w:t>
       </w:r>
       <w:proofErr w:type="gramStart"/>
       <w:r>
@@ -168,73 +184,6 @@
           <w:szCs w:val="28"/>
         </w:rPr>
       </w:pPr>
-      <w:r>
-        <w:rPr>
-          <w:rFonts w:ascii="Times New Roman" w:hAnsi="Times New Roman" w:cs="Times New Roman"/>
-          <w:sz w:val="28"/>
-          <w:szCs w:val="28"/>
-        </w:rPr>
-        <w:t xml:space="preserve">The snapshot covers all the permutation and combinations of the for the Employee Grade, Employee Level and Employee Work hours. </w:t>
-      </w:r>
-    </w:p>
-    <w:p>
-      <w:pPr>
-        <w:rPr>
-          <w:rFonts w:ascii="Times New Roman" w:hAnsi="Times New Roman" w:cs="Times New Roman"/>
-          <w:sz w:val="28"/>
-          <w:szCs w:val="28"/>
-        </w:rPr>
-      </w:pPr>
-    </w:p>
-    <w:p>
-      <w:pPr>
-        <w:rPr>
-          <w:rFonts w:ascii="Times New Roman" w:hAnsi="Times New Roman" w:cs="Times New Roman"/>
-          <w:sz w:val="28"/>
-          <w:szCs w:val="28"/>
-        </w:rPr>
-      </w:pPr>
-      <w:r>
-        <w:rPr>
-          <w:rFonts w:ascii="Times New Roman" w:hAnsi="Times New Roman" w:cs="Times New Roman"/>
-          <w:sz w:val="28"/>
-          <w:szCs w:val="28"/>
-        </w:rPr>
-        <w:t xml:space="preserve">It also covers certain edge cases of Employee Grade as APRT and level as 3. In such cases the </w:t>
-      </w:r>
-      <w:r>
-        <w:rPr>
-          <w:rFonts w:ascii="Times New Roman" w:hAnsi="Times New Roman" w:cs="Times New Roman"/>
-          <w:sz w:val="28"/>
-          <w:szCs w:val="28"/>
-        </w:rPr>
-        <w:t>program</w:t>
-      </w:r>
-      <w:r>
-        <w:rPr>
-          <w:rFonts w:ascii="Times New Roman" w:hAnsi="Times New Roman" w:cs="Times New Roman"/>
-          <w:sz w:val="28"/>
-          <w:szCs w:val="28"/>
-        </w:rPr>
-        <w:t xml:space="preserve"> prompts to rectify the Level as for APRT we have only level 1 and 2</w:t>
-      </w:r>
-      <w:r>
-        <w:rPr>
-          <w:rFonts w:ascii="Times New Roman" w:hAnsi="Times New Roman" w:cs="Times New Roman"/>
-          <w:sz w:val="28"/>
-          <w:szCs w:val="28"/>
-        </w:rPr>
-        <w:t>.</w:t>
-      </w:r>
-    </w:p>
-    <w:p>
-      <w:pPr>
-        <w:rPr>
-          <w:rFonts w:ascii="Times New Roman" w:hAnsi="Times New Roman" w:cs="Times New Roman"/>
-          <w:sz w:val="28"/>
-          <w:szCs w:val="28"/>
-        </w:rPr>
-      </w:pPr>
     </w:p>
     <w:p>
       <w:pPr>
@@ -276,110 +225,76 @@
           <w:sz w:val="28"/>
           <w:szCs w:val="28"/>
         </w:rPr>
-        <w:t xml:space="preserve">The program uses 4 functions in </w:t>
-      </w:r>
-      <w:proofErr w:type="gramStart"/>
-      <w:r>
-        <w:rPr>
-          <w:rFonts w:ascii="Times New Roman" w:hAnsi="Times New Roman" w:cs="Times New Roman"/>
-          <w:sz w:val="28"/>
-          <w:szCs w:val="28"/>
-        </w:rPr>
-        <w:t>total ,</w:t>
-      </w:r>
-      <w:proofErr w:type="gramEnd"/>
-      <w:r>
-        <w:rPr>
-          <w:rFonts w:ascii="Times New Roman" w:hAnsi="Times New Roman" w:cs="Times New Roman"/>
-          <w:sz w:val="28"/>
-          <w:szCs w:val="28"/>
-        </w:rPr>
-        <w:t xml:space="preserve"> multiple if, </w:t>
-      </w:r>
-      <w:proofErr w:type="spellStart"/>
-      <w:r>
-        <w:rPr>
-          <w:rFonts w:ascii="Times New Roman" w:hAnsi="Times New Roman" w:cs="Times New Roman"/>
-          <w:sz w:val="28"/>
-          <w:szCs w:val="28"/>
-        </w:rPr>
-        <w:t>elif</w:t>
-      </w:r>
-      <w:proofErr w:type="spellEnd"/>
-      <w:r>
-        <w:rPr>
-          <w:rFonts w:ascii="Times New Roman" w:hAnsi="Times New Roman" w:cs="Times New Roman"/>
-          <w:sz w:val="28"/>
-          <w:szCs w:val="28"/>
-        </w:rPr>
-        <w:t xml:space="preserve"> and else statements along with while loop and string manipulation and data type conversions. It uses logical operations as well. </w:t>
-      </w:r>
-    </w:p>
-    <w:p>
-      <w:pPr>
-        <w:rPr>
-          <w:rFonts w:ascii="Times New Roman" w:hAnsi="Times New Roman" w:cs="Times New Roman"/>
-          <w:sz w:val="28"/>
-          <w:szCs w:val="28"/>
-        </w:rPr>
-      </w:pPr>
-    </w:p>
-    <w:p>
-      <w:pPr>
-        <w:rPr>
-          <w:rFonts w:ascii="Times New Roman" w:hAnsi="Times New Roman" w:cs="Times New Roman"/>
-          <w:sz w:val="28"/>
-          <w:szCs w:val="28"/>
-        </w:rPr>
-      </w:pPr>
-      <w:r>
-        <w:rPr>
-          <w:rFonts w:ascii="Times New Roman" w:hAnsi="Times New Roman" w:cs="Times New Roman"/>
+        <w:t xml:space="preserve">Below are the </w:t>
+      </w:r>
+      <w:r>
+        <w:rPr>
+          <w:rFonts w:ascii="Times New Roman" w:hAnsi="Times New Roman" w:cs="Times New Roman"/>
+          <w:sz w:val="28"/>
+          <w:szCs w:val="28"/>
+        </w:rPr>
+        <w:t xml:space="preserve">test cases and its snapshots </w:t>
+      </w:r>
+      <w:r>
+        <w:rPr>
+          <w:rFonts w:ascii="Times New Roman" w:hAnsi="Times New Roman" w:cs="Times New Roman"/>
+          <w:sz w:val="28"/>
+          <w:szCs w:val="28"/>
+        </w:rPr>
+        <w:t>–</w:t>
+      </w:r>
+    </w:p>
+    <w:p>
+      <w:pPr>
+        <w:pStyle w:val="ListParagraph"/>
+        <w:numPr>
+          <w:ilvl w:val="0"/>
+          <w:numId w:val="1"/>
+        </w:numPr>
+        <w:rPr>
+          <w:rFonts w:ascii="Times New Roman" w:hAnsi="Times New Roman" w:cs="Times New Roman"/>
+          <w:sz w:val="28"/>
+          <w:szCs w:val="28"/>
+        </w:rPr>
+      </w:pPr>
+      <w:r>
+        <w:rPr>
+          <w:rFonts w:ascii="Times New Roman" w:hAnsi="Times New Roman" w:cs="Times New Roman"/>
+          <w:sz w:val="28"/>
+          <w:szCs w:val="28"/>
+        </w:rPr>
+        <w:t>Execution snapshot of all the Employee levels and hour for Grade IC</w:t>
+      </w:r>
+      <w:r>
+        <w:rPr>
+          <w:rFonts w:ascii="Times New Roman" w:hAnsi="Times New Roman" w:cs="Times New Roman"/>
+          <w:sz w:val="28"/>
+          <w:szCs w:val="28"/>
+        </w:rPr>
+        <w:t>:</w:t>
+      </w:r>
+    </w:p>
+    <w:p>
+      <w:pPr>
+        <w:rPr>
+          <w:rFonts w:ascii="Times New Roman" w:hAnsi="Times New Roman" w:cs="Times New Roman"/>
+          <w:sz w:val="28"/>
+          <w:szCs w:val="28"/>
+        </w:rPr>
+      </w:pPr>
+      <w:r>
+        <w:rPr>
+          <w:rFonts w:ascii="Times New Roman" w:hAnsi="Times New Roman" w:cs="Times New Roman"/>
+          <w:noProof/>
           <w:sz w:val="28"/>
           <w:szCs w:val="28"/>
         </w:rPr>
         <w:lastRenderedPageBreak/>
-        <w:t xml:space="preserve">Below </w:t>
-      </w:r>
-      <w:proofErr w:type="gramStart"/>
-      <w:r>
-        <w:rPr>
-          <w:rFonts w:ascii="Times New Roman" w:hAnsi="Times New Roman" w:cs="Times New Roman"/>
-          <w:sz w:val="28"/>
-          <w:szCs w:val="28"/>
-        </w:rPr>
-        <w:t>are</w:t>
-      </w:r>
-      <w:proofErr w:type="gramEnd"/>
-      <w:r>
-        <w:rPr>
-          <w:rFonts w:ascii="Times New Roman" w:hAnsi="Times New Roman" w:cs="Times New Roman"/>
-          <w:sz w:val="28"/>
-          <w:szCs w:val="28"/>
-        </w:rPr>
-        <w:t xml:space="preserve"> the snapshot –</w:t>
-      </w:r>
-    </w:p>
-    <w:p>
-      <w:pPr>
-        <w:rPr>
-          <w:rFonts w:ascii="Times New Roman" w:hAnsi="Times New Roman" w:cs="Times New Roman"/>
-          <w:sz w:val="28"/>
-          <w:szCs w:val="28"/>
-        </w:rPr>
-      </w:pPr>
-      <w:r>
-        <w:rPr>
-          <w:rFonts w:ascii="Times New Roman" w:hAnsi="Times New Roman" w:cs="Times New Roman"/>
-          <w:noProof/>
-          <w:sz w:val="28"/>
-          <w:szCs w:val="28"/>
-        </w:rPr>
         <w:drawing>
-          <wp:inline distT="0" distB="0" distL="0" distR="0" wp14:anchorId="7C30E845" wp14:editId="46BA97C7">
+          <wp:inline distT="0" distB="0" distL="0" distR="0" wp14:anchorId="73C4817B" wp14:editId="31C6AE08">
             <wp:extent cx="5943600" cy="3863340"/>
             <wp:effectExtent l="0" t="0" r="0" b="0"/>
-            <wp:docPr id="1477009829" name="Picture 1" descr="A screenshot of a computer&#10;&#10;Description automatically generated"/>
+            <wp:docPr id="876652954" name="Picture 1" descr="A screenshot of a computer&#10;&#10;Description automatically generated"/>
             <wp:cNvGraphicFramePr>
               <a:graphicFrameLocks xmlns:a="http://schemas.openxmlformats.org/drawingml/2006/main" noChangeAspect="1"/>
             </wp:cNvGraphicFramePr>
@@ -387,84 +302,7 @@
               <a:graphicData uri="http://schemas.openxmlformats.org/drawingml/2006/picture">
                 <pic:pic xmlns:pic="http://schemas.openxmlformats.org/drawingml/2006/picture">
                   <pic:nvPicPr>
-                    <pic:cNvPr id="1477009829" name="Picture 1" descr="A screenshot of a computer&#10;&#10;Description automatically generated"/>
-                    <pic:cNvPicPr/>
-                  </pic:nvPicPr>
-                  <pic:blipFill>
-                    <a:blip r:embed="rId6" cstate="print">
-                      <a:extLst>
-                        <a:ext uri="{28A0092B-C50C-407E-A947-70E740481C1C}">
-                          <a14:useLocalDpi xmlns:a14="http://schemas.microsoft.com/office/drawing/2010/main" val="0"/>
-                        </a:ext>
-                      </a:extLst>
-                    </a:blip>
-                    <a:stretch>
-                      <a:fillRect/>
-                    </a:stretch>
-                  </pic:blipFill>
-                  <pic:spPr>
-                    <a:xfrm>
-                      <a:off x="0" y="0"/>
-                      <a:ext cx="5943600" cy="3863340"/>
-                    </a:xfrm>
-                    <a:prstGeom prst="rect">
-                      <a:avLst/>
-                    </a:prstGeom>
-                  </pic:spPr>
-                </pic:pic>
-              </a:graphicData>
-            </a:graphic>
-          </wp:inline>
-        </w:drawing>
-      </w:r>
-    </w:p>
-    <w:p>
-      <w:pPr>
-        <w:rPr>
-          <w:rFonts w:ascii="Times New Roman" w:hAnsi="Times New Roman" w:cs="Times New Roman"/>
-          <w:sz w:val="28"/>
-          <w:szCs w:val="28"/>
-        </w:rPr>
-      </w:pPr>
-    </w:p>
-    <w:p>
-      <w:pPr>
-        <w:rPr>
-          <w:rFonts w:ascii="Times New Roman" w:hAnsi="Times New Roman" w:cs="Times New Roman"/>
-          <w:sz w:val="28"/>
-          <w:szCs w:val="28"/>
-        </w:rPr>
-      </w:pPr>
-    </w:p>
-    <w:p>
-      <w:pPr>
-        <w:rPr>
-          <w:rFonts w:ascii="Times New Roman" w:hAnsi="Times New Roman" w:cs="Times New Roman"/>
-          <w:sz w:val="28"/>
-          <w:szCs w:val="28"/>
-        </w:rPr>
-      </w:pPr>
-      <w:r>
-        <w:rPr>
-          <w:rFonts w:ascii="Times New Roman" w:hAnsi="Times New Roman" w:cs="Times New Roman"/>
-          <w:noProof/>
-          <w:sz w:val="28"/>
-          <w:szCs w:val="28"/>
-        </w:rPr>
-        <w:lastRenderedPageBreak/>
-        <w:drawing>
-          <wp:inline distT="0" distB="0" distL="0" distR="0" wp14:anchorId="44DFC7BD" wp14:editId="616A5137">
-            <wp:extent cx="5943600" cy="3863340"/>
-            <wp:effectExtent l="0" t="0" r="0" b="0"/>
-            <wp:docPr id="1523259855" name="Picture 2" descr="A screenshot of a computer&#10;&#10;Description automatically generated"/>
-            <wp:cNvGraphicFramePr>
-              <a:graphicFrameLocks xmlns:a="http://schemas.openxmlformats.org/drawingml/2006/main" noChangeAspect="1"/>
-            </wp:cNvGraphicFramePr>
-            <a:graphic xmlns:a="http://schemas.openxmlformats.org/drawingml/2006/main">
-              <a:graphicData uri="http://schemas.openxmlformats.org/drawingml/2006/picture">
-                <pic:pic xmlns:pic="http://schemas.openxmlformats.org/drawingml/2006/picture">
-                  <pic:nvPicPr>
-                    <pic:cNvPr id="1523259855" name="Picture 2" descr="A screenshot of a computer&#10;&#10;Description automatically generated"/>
+                    <pic:cNvPr id="876652954" name="Picture 1" descr="A screenshot of a computer&#10;&#10;Description automatically generated"/>
                     <pic:cNvPicPr/>
                   </pic:nvPicPr>
                   <pic:blipFill>
@@ -494,15 +332,6 @@
           </wp:inline>
         </w:drawing>
       </w:r>
-    </w:p>
-    <w:p>
-      <w:pPr>
-        <w:rPr>
-          <w:rFonts w:ascii="Times New Roman" w:hAnsi="Times New Roman" w:cs="Times New Roman"/>
-          <w:sz w:val="28"/>
-          <w:szCs w:val="28"/>
-        </w:rPr>
-      </w:pPr>
       <w:r>
         <w:rPr>
           <w:rFonts w:ascii="Times New Roman" w:hAnsi="Times New Roman" w:cs="Times New Roman"/>
@@ -511,10 +340,10 @@
           <w:szCs w:val="28"/>
         </w:rPr>
         <w:drawing>
-          <wp:inline distT="0" distB="0" distL="0" distR="0" wp14:anchorId="5B71F06E" wp14:editId="4C2FD0CE">
+          <wp:inline distT="0" distB="0" distL="0" distR="0" wp14:anchorId="32352565" wp14:editId="0E461600">
             <wp:extent cx="5943600" cy="3863340"/>
             <wp:effectExtent l="0" t="0" r="0" b="0"/>
-            <wp:docPr id="1214325457" name="Picture 3" descr="A screenshot of a computer&#10;&#10;Description automatically generated"/>
+            <wp:docPr id="2112718189" name="Picture 2" descr="A screenshot of a computer&#10;&#10;Description automatically generated"/>
             <wp:cNvGraphicFramePr>
               <a:graphicFrameLocks xmlns:a="http://schemas.openxmlformats.org/drawingml/2006/main" noChangeAspect="1"/>
             </wp:cNvGraphicFramePr>
@@ -522,7 +351,7 @@
               <a:graphicData uri="http://schemas.openxmlformats.org/drawingml/2006/picture">
                 <pic:pic xmlns:pic="http://schemas.openxmlformats.org/drawingml/2006/picture">
                   <pic:nvPicPr>
-                    <pic:cNvPr id="1214325457" name="Picture 3" descr="A screenshot of a computer&#10;&#10;Description automatically generated"/>
+                    <pic:cNvPr id="2112718189" name="Picture 2" descr="A screenshot of a computer&#10;&#10;Description automatically generated"/>
                     <pic:cNvPicPr/>
                   </pic:nvPicPr>
                   <pic:blipFill>
@@ -564,24 +393,45 @@
     </w:p>
     <w:p>
       <w:pPr>
-        <w:rPr>
-          <w:rFonts w:ascii="Times New Roman" w:hAnsi="Times New Roman" w:cs="Times New Roman"/>
-          <w:sz w:val="28"/>
-          <w:szCs w:val="28"/>
-        </w:rPr>
-      </w:pPr>
-      <w:r>
-        <w:rPr>
-          <w:rFonts w:ascii="Times New Roman" w:hAnsi="Times New Roman" w:cs="Times New Roman"/>
+        <w:pStyle w:val="ListParagraph"/>
+        <w:numPr>
+          <w:ilvl w:val="0"/>
+          <w:numId w:val="1"/>
+        </w:numPr>
+        <w:rPr>
+          <w:rFonts w:ascii="Times New Roman" w:hAnsi="Times New Roman" w:cs="Times New Roman"/>
+          <w:sz w:val="28"/>
+          <w:szCs w:val="28"/>
+        </w:rPr>
+      </w:pPr>
+      <w:r>
+        <w:rPr>
+          <w:rFonts w:ascii="Times New Roman" w:hAnsi="Times New Roman" w:cs="Times New Roman"/>
+          <w:sz w:val="28"/>
+          <w:szCs w:val="28"/>
+        </w:rPr>
+        <w:lastRenderedPageBreak/>
+        <w:t>Execution for all the hour combination and employee Levels for Grade MGR:</w:t>
+      </w:r>
+    </w:p>
+    <w:p>
+      <w:pPr>
+        <w:pStyle w:val="ListParagraph"/>
+        <w:rPr>
+          <w:rFonts w:ascii="Times New Roman" w:hAnsi="Times New Roman" w:cs="Times New Roman"/>
+          <w:sz w:val="28"/>
+          <w:szCs w:val="28"/>
+        </w:rPr>
+      </w:pPr>
+      <w:r>
+        <w:rPr>
           <w:noProof/>
-          <w:sz w:val="28"/>
-          <w:szCs w:val="28"/>
         </w:rPr>
         <w:drawing>
-          <wp:inline distT="0" distB="0" distL="0" distR="0" wp14:anchorId="799CA89F" wp14:editId="7B49758E">
+          <wp:inline distT="0" distB="0" distL="0" distR="0" wp14:anchorId="6FE87CC2" wp14:editId="2D2F6518">
             <wp:extent cx="5943600" cy="3863340"/>
             <wp:effectExtent l="0" t="0" r="0" b="0"/>
-            <wp:docPr id="591620801" name="Picture 4" descr="A screenshot of a computer&#10;&#10;Description automatically generated"/>
+            <wp:docPr id="1118508558" name="Picture 3" descr="A screenshot of a computer&#10;&#10;Description automatically generated"/>
             <wp:cNvGraphicFramePr>
               <a:graphicFrameLocks xmlns:a="http://schemas.openxmlformats.org/drawingml/2006/main" noChangeAspect="1"/>
             </wp:cNvGraphicFramePr>
@@ -589,7 +439,7 @@
               <a:graphicData uri="http://schemas.openxmlformats.org/drawingml/2006/picture">
                 <pic:pic xmlns:pic="http://schemas.openxmlformats.org/drawingml/2006/picture">
                   <pic:nvPicPr>
-                    <pic:cNvPr id="591620801" name="Picture 4" descr="A screenshot of a computer&#10;&#10;Description automatically generated"/>
+                    <pic:cNvPr id="1118508558" name="Picture 3" descr="A screenshot of a computer&#10;&#10;Description automatically generated"/>
                     <pic:cNvPicPr/>
                   </pic:nvPicPr>
                   <pic:blipFill>
@@ -619,37 +469,15 @@
           </wp:inline>
         </w:drawing>
       </w:r>
-    </w:p>
-    <w:p>
-      <w:pPr>
-        <w:rPr>
-          <w:rFonts w:ascii="Times New Roman" w:hAnsi="Times New Roman" w:cs="Times New Roman"/>
-          <w:sz w:val="28"/>
-          <w:szCs w:val="28"/>
-        </w:rPr>
-      </w:pPr>
-    </w:p>
-    <w:p>
-      <w:pPr>
-        <w:rPr>
-          <w:rFonts w:ascii="Times New Roman" w:hAnsi="Times New Roman" w:cs="Times New Roman"/>
-          <w:sz w:val="28"/>
-          <w:szCs w:val="28"/>
-        </w:rPr>
-      </w:pPr>
-      <w:r>
-        <w:rPr>
-          <w:rFonts w:ascii="Times New Roman" w:hAnsi="Times New Roman" w:cs="Times New Roman"/>
+      <w:r>
+        <w:rPr>
           <w:noProof/>
-          <w:sz w:val="28"/>
-          <w:szCs w:val="28"/>
-        </w:rPr>
-        <w:lastRenderedPageBreak/>
+        </w:rPr>
         <w:drawing>
-          <wp:inline distT="0" distB="0" distL="0" distR="0" wp14:anchorId="10F24AFA" wp14:editId="1C8A28BC">
+          <wp:inline distT="0" distB="0" distL="0" distR="0" wp14:anchorId="0CF34FC0" wp14:editId="409B9EFF">
             <wp:extent cx="5943600" cy="3863340"/>
             <wp:effectExtent l="0" t="0" r="0" b="0"/>
-            <wp:docPr id="969662745" name="Picture 5" descr="A screenshot of a computer&#10;&#10;Description automatically generated"/>
+            <wp:docPr id="1636642181" name="Picture 4" descr="A screenshot of a computer&#10;&#10;Description automatically generated"/>
             <wp:cNvGraphicFramePr>
               <a:graphicFrameLocks xmlns:a="http://schemas.openxmlformats.org/drawingml/2006/main" noChangeAspect="1"/>
             </wp:cNvGraphicFramePr>
@@ -657,7 +485,7 @@
               <a:graphicData uri="http://schemas.openxmlformats.org/drawingml/2006/picture">
                 <pic:pic xmlns:pic="http://schemas.openxmlformats.org/drawingml/2006/picture">
                   <pic:nvPicPr>
-                    <pic:cNvPr id="969662745" name="Picture 5" descr="A screenshot of a computer&#10;&#10;Description automatically generated"/>
+                    <pic:cNvPr id="1636642181" name="Picture 4" descr="A screenshot of a computer&#10;&#10;Description automatically generated"/>
                     <pic:cNvPicPr/>
                   </pic:nvPicPr>
                   <pic:blipFill>
@@ -699,6 +527,44 @@
     </w:p>
     <w:p>
       <w:pPr>
+        <w:pStyle w:val="ListParagraph"/>
+        <w:numPr>
+          <w:ilvl w:val="0"/>
+          <w:numId w:val="1"/>
+        </w:numPr>
+        <w:rPr>
+          <w:rFonts w:ascii="Times New Roman" w:hAnsi="Times New Roman" w:cs="Times New Roman"/>
+          <w:sz w:val="28"/>
+          <w:szCs w:val="28"/>
+        </w:rPr>
+      </w:pPr>
+      <w:r>
+        <w:rPr>
+          <w:rFonts w:ascii="Times New Roman" w:hAnsi="Times New Roman" w:cs="Times New Roman"/>
+          <w:sz w:val="28"/>
+          <w:szCs w:val="28"/>
+        </w:rPr>
+        <w:t xml:space="preserve">Execution for all the hour combination and employee Levels for Grade </w:t>
+      </w:r>
+      <w:r>
+        <w:rPr>
+          <w:rFonts w:ascii="Times New Roman" w:hAnsi="Times New Roman" w:cs="Times New Roman"/>
+          <w:sz w:val="28"/>
+          <w:szCs w:val="28"/>
+        </w:rPr>
+        <w:t>APRT</w:t>
+      </w:r>
+      <w:r>
+        <w:rPr>
+          <w:rFonts w:ascii="Times New Roman" w:hAnsi="Times New Roman" w:cs="Times New Roman"/>
+          <w:sz w:val="28"/>
+          <w:szCs w:val="28"/>
+        </w:rPr>
+        <w:t>:</w:t>
+      </w:r>
+    </w:p>
+    <w:p>
+      <w:pPr>
         <w:rPr>
           <w:rFonts w:ascii="Times New Roman" w:hAnsi="Times New Roman" w:cs="Times New Roman"/>
           <w:sz w:val="28"/>
@@ -712,12 +578,11 @@
           <w:sz w:val="28"/>
           <w:szCs w:val="28"/>
         </w:rPr>
-        <w:lastRenderedPageBreak/>
         <w:drawing>
-          <wp:inline distT="0" distB="0" distL="0" distR="0" wp14:anchorId="4B619076" wp14:editId="784224C9">
+          <wp:inline distT="0" distB="0" distL="0" distR="0" wp14:anchorId="4F6F1D23" wp14:editId="0E2CCAC0">
             <wp:extent cx="5943600" cy="3863340"/>
             <wp:effectExtent l="0" t="0" r="0" b="0"/>
-            <wp:docPr id="424946627" name="Picture 6" descr="A screenshot of a computer&#10;&#10;Description automatically generated"/>
+            <wp:docPr id="2109035788" name="Picture 5"/>
             <wp:cNvGraphicFramePr>
               <a:graphicFrameLocks xmlns:a="http://schemas.openxmlformats.org/drawingml/2006/main" noChangeAspect="1"/>
             </wp:cNvGraphicFramePr>
@@ -725,7 +590,7 @@
               <a:graphicData uri="http://schemas.openxmlformats.org/drawingml/2006/picture">
                 <pic:pic xmlns:pic="http://schemas.openxmlformats.org/drawingml/2006/picture">
                   <pic:nvPicPr>
-                    <pic:cNvPr id="424946627" name="Picture 6" descr="A screenshot of a computer&#10;&#10;Description automatically generated"/>
+                    <pic:cNvPr id="2109035788" name="Picture 2109035788"/>
                     <pic:cNvPicPr/>
                   </pic:nvPicPr>
                   <pic:blipFill>
@@ -755,42 +620,6 @@
           </wp:inline>
         </w:drawing>
       </w:r>
-    </w:p>
-    <w:p>
-      <w:pPr>
-        <w:rPr>
-          <w:rFonts w:ascii="Times New Roman" w:hAnsi="Times New Roman" w:cs="Times New Roman"/>
-          <w:sz w:val="28"/>
-          <w:szCs w:val="28"/>
-        </w:rPr>
-      </w:pPr>
-    </w:p>
-    <w:p>
-      <w:pPr>
-        <w:rPr>
-          <w:rFonts w:ascii="Times New Roman" w:hAnsi="Times New Roman" w:cs="Times New Roman"/>
-          <w:sz w:val="28"/>
-          <w:szCs w:val="28"/>
-        </w:rPr>
-      </w:pPr>
-    </w:p>
-    <w:p>
-      <w:pPr>
-        <w:rPr>
-          <w:rFonts w:ascii="Times New Roman" w:hAnsi="Times New Roman" w:cs="Times New Roman"/>
-          <w:sz w:val="28"/>
-          <w:szCs w:val="28"/>
-        </w:rPr>
-      </w:pPr>
-    </w:p>
-    <w:p>
-      <w:pPr>
-        <w:rPr>
-          <w:rFonts w:ascii="Times New Roman" w:hAnsi="Times New Roman" w:cs="Times New Roman"/>
-          <w:sz w:val="28"/>
-          <w:szCs w:val="28"/>
-        </w:rPr>
-      </w:pPr>
     </w:p>
     <w:sectPr>
       <w:headerReference w:type="default" r:id="rId12"/>
@@ -1008,6 +837,103 @@
     </w:r>
   </w:p>
 </w:hdr>
+</file>
+
+<file path=word/numbering.xml><?xml version="1.0" encoding="utf-8"?>
+<w:numbering xmlns:wpc="http://schemas.microsoft.com/office/word/2010/wordprocessingCanvas" xmlns:cx="http://schemas.microsoft.com/office/drawing/2014/chartex" xmlns:cx1="http://schemas.microsoft.com/office/drawing/2015/9/8/chartex" xmlns:cx2="http://schemas.microsoft.com/office/drawing/2015/10/21/chartex" xmlns:cx3="http://schemas.microsoft.com/office/drawing/2016/5/9/chartex" xmlns:cx4="http://schemas.microsoft.com/office/drawing/2016/5/10/chartex" xmlns:cx5="http://schemas.microsoft.com/office/drawing/2016/5/11/chartex" xmlns:cx6="http://schemas.microsoft.com/office/drawing/2016/5/12/chartex" xmlns:cx7="http://schemas.microsoft.com/office/drawing/2016/5/13/chartex" xmlns:cx8="http://schemas.microsoft.com/office/drawing/2016/5/14/chartex" xmlns:mc="http://schemas.openxmlformats.org/markup-compatibility/2006" xmlns:aink="http://schemas.microsoft.com/office/drawing/2016/ink" xmlns:am3d="http://schemas.microsoft.com/office/drawing/2017/model3d" xmlns:o="urn:schemas-microsoft-com:office:office" xmlns:oel="http://schemas.microsoft.com/office/2019/extlst" xmlns:r="http://schemas.openxmlformats.org/officeDocument/2006/relationships" xmlns:m="http://schemas.openxmlformats.org/officeDocument/2006/math" xmlns:v="urn:schemas-microsoft-com:vml" xmlns:wp14="http://schemas.microsoft.com/office/word/2010/wordprocessingDrawing" xmlns:wp="http://schemas.openxmlformats.org/drawingml/2006/wordprocessingDrawing" xmlns:w10="urn:schemas-microsoft-com:office:word" xmlns:w="http://schemas.openxmlformats.org/wordprocessingml/2006/main" xmlns:w14="http://schemas.microsoft.com/office/word/2010/wordml" xmlns:w15="http://schemas.microsoft.com/office/word/2012/wordml" xmlns:w16cex="http://schemas.microsoft.com/office/word/2018/wordml/cex" xmlns:w16cid="http://schemas.microsoft.com/office/word/2016/wordml/cid" xmlns:w16="http://schemas.microsoft.com/office/word/2018/wordml" xmlns:w16sdtdh="http://schemas.microsoft.com/office/word/2020/wordml/sdtdatahash" xmlns:w16se="http://schemas.microsoft.com/office/word/2015/wordml/symex" xmlns:wpg="http://schemas.microsoft.com/office/word/2010/wordprocessingGroup" xmlns:wpi="http://schemas.microsoft.com/office/word/2010/wordprocessingInk" xmlns:wne="http://schemas.microsoft.com/office/word/2006/wordml" xmlns:wps="http://schemas.microsoft.com/office/word/2010/wordprocessingShape" mc:Ignorable="w14 w15 w16se w16cid w16 w16cex w16sdtdh wp14">
+  <w:abstractNum w:abstractNumId="0" w15:restartNumberingAfterBreak="0">
+    <w:nsid w:val="6D041097"/>
+    <w:multiLevelType w:val="hybridMultilevel"/>
+    <w:tmpl w:val="F560F1BE"/>
+    <w:lvl w:ilvl="0" w:tplc="0409000F">
+      <w:start w:val="1"/>
+      <w:numFmt w:val="decimal"/>
+      <w:lvlText w:val="%1."/>
+      <w:lvlJc w:val="left"/>
+      <w:pPr>
+        <w:ind w:left="720" w:hanging="360"/>
+      </w:pPr>
+      <w:rPr>
+        <w:rFonts w:hint="default"/>
+      </w:rPr>
+    </w:lvl>
+    <w:lvl w:ilvl="1" w:tplc="04090019" w:tentative="1">
+      <w:start w:val="1"/>
+      <w:numFmt w:val="lowerLetter"/>
+      <w:lvlText w:val="%2."/>
+      <w:lvlJc w:val="left"/>
+      <w:pPr>
+        <w:ind w:left="1440" w:hanging="360"/>
+      </w:pPr>
+    </w:lvl>
+    <w:lvl w:ilvl="2" w:tplc="0409001B" w:tentative="1">
+      <w:start w:val="1"/>
+      <w:numFmt w:val="lowerRoman"/>
+      <w:lvlText w:val="%3."/>
+      <w:lvlJc w:val="right"/>
+      <w:pPr>
+        <w:ind w:left="2160" w:hanging="180"/>
+      </w:pPr>
+    </w:lvl>
+    <w:lvl w:ilvl="3" w:tplc="0409000F" w:tentative="1">
+      <w:start w:val="1"/>
+      <w:numFmt w:val="decimal"/>
+      <w:lvlText w:val="%4."/>
+      <w:lvlJc w:val="left"/>
+      <w:pPr>
+        <w:ind w:left="2880" w:hanging="360"/>
+      </w:pPr>
+    </w:lvl>
+    <w:lvl w:ilvl="4" w:tplc="04090019" w:tentative="1">
+      <w:start w:val="1"/>
+      <w:numFmt w:val="lowerLetter"/>
+      <w:lvlText w:val="%5."/>
+      <w:lvlJc w:val="left"/>
+      <w:pPr>
+        <w:ind w:left="3600" w:hanging="360"/>
+      </w:pPr>
+    </w:lvl>
+    <w:lvl w:ilvl="5" w:tplc="0409001B" w:tentative="1">
+      <w:start w:val="1"/>
+      <w:numFmt w:val="lowerRoman"/>
+      <w:lvlText w:val="%6."/>
+      <w:lvlJc w:val="right"/>
+      <w:pPr>
+        <w:ind w:left="4320" w:hanging="180"/>
+      </w:pPr>
+    </w:lvl>
+    <w:lvl w:ilvl="6" w:tplc="0409000F" w:tentative="1">
+      <w:start w:val="1"/>
+      <w:numFmt w:val="decimal"/>
+      <w:lvlText w:val="%7."/>
+      <w:lvlJc w:val="left"/>
+      <w:pPr>
+        <w:ind w:left="5040" w:hanging="360"/>
+      </w:pPr>
+    </w:lvl>
+    <w:lvl w:ilvl="7" w:tplc="04090019" w:tentative="1">
+      <w:start w:val="1"/>
+      <w:numFmt w:val="lowerLetter"/>
+      <w:lvlText w:val="%8."/>
+      <w:lvlJc w:val="left"/>
+      <w:pPr>
+        <w:ind w:left="5760" w:hanging="360"/>
+      </w:pPr>
+    </w:lvl>
+    <w:lvl w:ilvl="8" w:tplc="0409001B" w:tentative="1">
+      <w:start w:val="1"/>
+      <w:numFmt w:val="lowerRoman"/>
+      <w:lvlText w:val="%9."/>
+      <w:lvlJc w:val="right"/>
+      <w:pPr>
+        <w:ind w:left="6480" w:hanging="180"/>
+      </w:pPr>
+    </w:lvl>
+  </w:abstractNum>
+  <w:num w:numId="1" w16cid:durableId="521170917">
+    <w:abstractNumId w:val="0"/>
+  </w:num>
+</w:numbering>
 </file>
 
 <file path=word/styles.xml><?xml version="1.0" encoding="utf-8"?>

</xml_diff>